<commit_message>
Added slideshowing helper function
</commit_message>
<xml_diff>
--- a/doc/game.docx
+++ b/doc/game.docx
@@ -3,10 +3,36 @@
 <w:document xmlns:wpc="http://schemas.microsoft.com/office/word/2010/wordprocessingCanvas" xmlns:cx="http://schemas.microsoft.com/office/drawing/2014/chartex" xmlns:cx1="http://schemas.microsoft.com/office/drawing/2015/9/8/chartex" xmlns:cx2="http://schemas.microsoft.com/office/drawing/2015/10/21/chartex" xmlns:cx3="http://schemas.microsoft.com/office/drawing/2016/5/9/chartex" xmlns:cx4="http://schemas.microsoft.com/office/drawing/2016/5/10/chartex" xmlns:cx5="http://schemas.microsoft.com/office/drawing/2016/5/11/chartex" xmlns:cx6="http://schemas.microsoft.com/office/drawing/2016/5/12/chartex" xmlns:cx7="http://schemas.microsoft.com/office/drawing/2016/5/13/chartex" xmlns:cx8="http://schemas.microsoft.com/office/drawing/2016/5/14/chartex" xmlns:mc="http://schemas.openxmlformats.org/markup-compatibility/2006" xmlns:aink="http://schemas.microsoft.com/office/drawing/2016/ink" xmlns:am3d="http://schemas.microsoft.com/office/drawing/2017/model3d" xmlns:o="urn:schemas-microsoft-com:office:office" xmlns:oel="http://schemas.microsoft.com/office/2019/extlst" xmlns:r="http://schemas.openxmlformats.org/officeDocument/2006/relationships" xmlns:m="http://schemas.openxmlformats.org/officeDocument/2006/math" xmlns:v="urn:schemas-microsoft-com:vml" xmlns:wp14="http://schemas.microsoft.com/office/word/2010/wordprocessingDrawing" xmlns:wp="http://schemas.openxmlformats.org/drawingml/2006/wordprocessingDrawing" xmlns:w10="urn:schemas-microsoft-com:office:word" xmlns:w="http://schemas.openxmlformats.org/wordprocessingml/2006/main" xmlns:w14="http://schemas.microsoft.com/office/word/2010/wordml" xmlns:w15="http://schemas.microsoft.com/office/word/2012/wordml" xmlns:w16cex="http://schemas.microsoft.com/office/word/2018/wordml/cex" xmlns:w16cid="http://schemas.microsoft.com/office/word/2016/wordml/cid" xmlns:w16="http://schemas.microsoft.com/office/word/2018/wordml" xmlns:w16du="http://schemas.microsoft.com/office/word/2023/wordml/word16du" xmlns:w16sdtdh="http://schemas.microsoft.com/office/word/2020/wordml/sdtdatahash" xmlns:w16se="http://schemas.microsoft.com/office/word/2015/wordml/symex" xmlns:wpg="http://schemas.microsoft.com/office/word/2010/wordprocessingGroup" xmlns:wpi="http://schemas.microsoft.com/office/word/2010/wordprocessingInk" xmlns:wne="http://schemas.microsoft.com/office/word/2006/wordml" xmlns:wps="http://schemas.microsoft.com/office/word/2010/wordprocessingShape" mc:Ignorable="w14 w15 w16se w16cid w16 w16cex w16sdtdh w16du wp14">
   <w:body>
     <w:p>
+      <w:r>
+        <w:t xml:space="preserve">H </w:t>
+      </w:r>
+      <w:r>
+        <w:t xml:space="preserve">MINISTRY OF EDUCATION, SINGAPORE </w:t>
+      </w:r>
+    </w:p>
+    <w:p>
+      <w:r>
+        <w:t xml:space="preserve">in collaboration with </w:t>
+      </w:r>
+    </w:p>
+    <w:p>
+      <w:r>
+        <w:t xml:space="preserve">CAMBRIDGE ASSESSMENT INTERNATIONAL EDUCATION </w:t>
+      </w:r>
+    </w:p>
+    <w:p>
+      <w:r>
+        <w:t>General Certificate of Education Advanced Level</w:t>
+      </w:r>
+    </w:p>
+    <w:p>
       <w:pPr>
         <w:pStyle w:val="Title"/>
       </w:pPr>
       <w:r>
+        <w:t xml:space="preserve">List </w:t>
+      </w:r>
+      <w:r>
         <w:t xml:space="preserve">Game </w:t>
       </w:r>
       <w:r>
@@ -18,11 +44,61 @@
     </w:p>
     <w:p>
       <w:r>
-        <w:t xml:space="preserve">Yes, the game’s name is ‘game’. </w:t>
+        <w:t xml:space="preserve">List of Game Design Choices for Game </w:t>
+      </w:r>
+    </w:p>
+    <w:p>
+      <w:r>
+        <w:t>For use in the development of Game</w:t>
+      </w:r>
+      <w:r>
+        <w:t xml:space="preserve"> </w:t>
+      </w:r>
+    </w:p>
+    <w:p>
+      <w:r>
+        <w:t>(</w:t>
+      </w:r>
+      <w:r>
+        <w:t>Yes, the game’s name is ‘</w:t>
+      </w:r>
+      <w:r>
+        <w:t>G</w:t>
+      </w:r>
+      <w:r>
+        <w:t>ame’</w:t>
+      </w:r>
+      <w:r>
+        <w:t>)</w:t>
+      </w:r>
+    </w:p>
+    <w:p>
+      <w:r>
+        <w:t xml:space="preserve">This document consists of </w:t>
+      </w:r>
+      <w:r>
+        <w:t>8</w:t>
+      </w:r>
+      <w:r>
+        <w:t xml:space="preserve"> printed pages.</w:t>
+      </w:r>
+    </w:p>
+    <w:p>
+      <w:r>
+        <w:br w:type="page"/>
       </w:r>
     </w:p>
     <w:sdt>
       <w:sdtPr>
+        <w:rPr>
+          <w:rFonts w:asciiTheme="minorHAnsi" w:eastAsiaTheme="minorEastAsia" w:hAnsiTheme="minorHAnsi" w:cstheme="minorBidi"/>
+          <w:color w:val="auto"/>
+          <w:kern w:val="2"/>
+          <w:sz w:val="24"/>
+          <w:szCs w:val="24"/>
+          <w:lang w:val="en-GB" w:eastAsia="zh-CN"/>
+          <w14:ligatures w14:val="standardContextual"/>
+        </w:rPr>
         <w:id w:val="190732820"/>
         <w:docPartObj>
           <w:docPartGallery w:val="Table of Contents"/>
@@ -31,16 +107,9 @@
       </w:sdtPr>
       <w:sdtEndPr>
         <w:rPr>
-          <w:rFonts w:asciiTheme="minorHAnsi" w:eastAsiaTheme="minorEastAsia" w:hAnsiTheme="minorHAnsi" w:cstheme="minorBidi"/>
           <w:b/>
           <w:bCs/>
           <w:noProof/>
-          <w:color w:val="auto"/>
-          <w:kern w:val="2"/>
-          <w:sz w:val="24"/>
-          <w:szCs w:val="24"/>
-          <w:lang w:val="en-GB" w:eastAsia="zh-CN"/>
-          <w14:ligatures w14:val="standardContextual"/>
         </w:rPr>
       </w:sdtEndPr>
       <w:sdtContent>
@@ -71,7 +140,7 @@
           <w:r>
             <w:fldChar w:fldCharType="separate"/>
           </w:r>
-          <w:hyperlink w:anchor="_Toc182326106" w:history="1">
+          <w:hyperlink w:anchor="_Toc182350637" w:history="1">
             <w:r>
               <w:rPr>
                 <w:rStyle w:val="Hyperlink"/>
@@ -98,7 +167,7 @@
                 <w:noProof/>
                 <w:webHidden/>
               </w:rPr>
-              <w:instrText xml:space="preserve"> PAGEREF _Toc182326106 \h </w:instrText>
+              <w:instrText xml:space="preserve"> PAGEREF _Toc182350637 \h </w:instrText>
             </w:r>
             <w:r>
               <w:rPr>
@@ -118,7 +187,7 @@
                 <w:noProof/>
                 <w:webHidden/>
               </w:rPr>
-              <w:t>2</w:t>
+              <w:t>3</w:t>
             </w:r>
             <w:r>
               <w:rPr>
@@ -139,7 +208,7 @@
               <w:noProof/>
             </w:rPr>
           </w:pPr>
-          <w:hyperlink w:anchor="_Toc182326107" w:history="1">
+          <w:hyperlink w:anchor="_Toc182350638" w:history="1">
             <w:r>
               <w:rPr>
                 <w:rStyle w:val="Hyperlink"/>
@@ -166,7 +235,7 @@
                 <w:noProof/>
                 <w:webHidden/>
               </w:rPr>
-              <w:instrText xml:space="preserve"> PAGEREF _Toc182326107 \h </w:instrText>
+              <w:instrText xml:space="preserve"> PAGEREF _Toc182350638 \h </w:instrText>
             </w:r>
             <w:r>
               <w:rPr>
@@ -186,7 +255,7 @@
                 <w:noProof/>
                 <w:webHidden/>
               </w:rPr>
-              <w:t>2</w:t>
+              <w:t>3</w:t>
             </w:r>
             <w:r>
               <w:rPr>
@@ -207,7 +276,7 @@
               <w:noProof/>
             </w:rPr>
           </w:pPr>
-          <w:hyperlink w:anchor="_Toc182326108" w:history="1">
+          <w:hyperlink w:anchor="_Toc182350639" w:history="1">
             <w:r>
               <w:rPr>
                 <w:rStyle w:val="Hyperlink"/>
@@ -234,7 +303,7 @@
                 <w:noProof/>
                 <w:webHidden/>
               </w:rPr>
-              <w:instrText xml:space="preserve"> PAGEREF _Toc182326108 \h </w:instrText>
+              <w:instrText xml:space="preserve"> PAGEREF _Toc182350639 \h </w:instrText>
             </w:r>
             <w:r>
               <w:rPr>
@@ -254,7 +323,7 @@
                 <w:noProof/>
                 <w:webHidden/>
               </w:rPr>
-              <w:t>2</w:t>
+              <w:t>3</w:t>
             </w:r>
             <w:r>
               <w:rPr>
@@ -275,7 +344,7 @@
               <w:noProof/>
             </w:rPr>
           </w:pPr>
-          <w:hyperlink w:anchor="_Toc182326109" w:history="1">
+          <w:hyperlink w:anchor="_Toc182350640" w:history="1">
             <w:r>
               <w:rPr>
                 <w:rStyle w:val="Hyperlink"/>
@@ -302,7 +371,7 @@
                 <w:noProof/>
                 <w:webHidden/>
               </w:rPr>
-              <w:instrText xml:space="preserve"> PAGEREF _Toc182326109 \h </w:instrText>
+              <w:instrText xml:space="preserve"> PAGEREF _Toc182350640 \h </w:instrText>
             </w:r>
             <w:r>
               <w:rPr>
@@ -322,7 +391,7 @@
                 <w:noProof/>
                 <w:webHidden/>
               </w:rPr>
-              <w:t>2</w:t>
+              <w:t>3</w:t>
             </w:r>
             <w:r>
               <w:rPr>
@@ -343,7 +412,7 @@
               <w:noProof/>
             </w:rPr>
           </w:pPr>
-          <w:hyperlink w:anchor="_Toc182326110" w:history="1">
+          <w:hyperlink w:anchor="_Toc182350641" w:history="1">
             <w:r>
               <w:rPr>
                 <w:rStyle w:val="Hyperlink"/>
@@ -370,7 +439,7 @@
                 <w:noProof/>
                 <w:webHidden/>
               </w:rPr>
-              <w:instrText xml:space="preserve"> PAGEREF _Toc182326110 \h </w:instrText>
+              <w:instrText xml:space="preserve"> PAGEREF _Toc182350641 \h </w:instrText>
             </w:r>
             <w:r>
               <w:rPr>
@@ -390,7 +459,7 @@
                 <w:noProof/>
                 <w:webHidden/>
               </w:rPr>
-              <w:t>2</w:t>
+              <w:t>3</w:t>
             </w:r>
             <w:r>
               <w:rPr>
@@ -411,7 +480,7 @@
               <w:noProof/>
             </w:rPr>
           </w:pPr>
-          <w:hyperlink w:anchor="_Toc182326111" w:history="1">
+          <w:hyperlink w:anchor="_Toc182350642" w:history="1">
             <w:r>
               <w:rPr>
                 <w:rStyle w:val="Hyperlink"/>
@@ -438,7 +507,7 @@
                 <w:noProof/>
                 <w:webHidden/>
               </w:rPr>
-              <w:instrText xml:space="preserve"> PAGEREF _Toc182326111 \h </w:instrText>
+              <w:instrText xml:space="preserve"> PAGEREF _Toc182350642 \h </w:instrText>
             </w:r>
             <w:r>
               <w:rPr>
@@ -458,7 +527,7 @@
                 <w:noProof/>
                 <w:webHidden/>
               </w:rPr>
-              <w:t>2</w:t>
+              <w:t>3</w:t>
             </w:r>
             <w:r>
               <w:rPr>
@@ -479,7 +548,7 @@
               <w:noProof/>
             </w:rPr>
           </w:pPr>
-          <w:hyperlink w:anchor="_Toc182326112" w:history="1">
+          <w:hyperlink w:anchor="_Toc182350643" w:history="1">
             <w:r>
               <w:rPr>
                 <w:rStyle w:val="Hyperlink"/>
@@ -506,7 +575,7 @@
                 <w:noProof/>
                 <w:webHidden/>
               </w:rPr>
-              <w:instrText xml:space="preserve"> PAGEREF _Toc182326112 \h </w:instrText>
+              <w:instrText xml:space="preserve"> PAGEREF _Toc182350643 \h </w:instrText>
             </w:r>
             <w:r>
               <w:rPr>
@@ -526,7 +595,7 @@
                 <w:noProof/>
                 <w:webHidden/>
               </w:rPr>
-              <w:t>2</w:t>
+              <w:t>3</w:t>
             </w:r>
             <w:r>
               <w:rPr>
@@ -547,7 +616,7 @@
               <w:noProof/>
             </w:rPr>
           </w:pPr>
-          <w:hyperlink w:anchor="_Toc182326113" w:history="1">
+          <w:hyperlink w:anchor="_Toc182350644" w:history="1">
             <w:r>
               <w:rPr>
                 <w:rStyle w:val="Hyperlink"/>
@@ -574,7 +643,7 @@
                 <w:noProof/>
                 <w:webHidden/>
               </w:rPr>
-              <w:instrText xml:space="preserve"> PAGEREF _Toc182326113 \h </w:instrText>
+              <w:instrText xml:space="preserve"> PAGEREF _Toc182350644 \h </w:instrText>
             </w:r>
             <w:r>
               <w:rPr>
@@ -594,7 +663,7 @@
                 <w:noProof/>
                 <w:webHidden/>
               </w:rPr>
-              <w:t>2</w:t>
+              <w:t>3</w:t>
             </w:r>
             <w:r>
               <w:rPr>
@@ -615,7 +684,7 @@
               <w:noProof/>
             </w:rPr>
           </w:pPr>
-          <w:hyperlink w:anchor="_Toc182326114" w:history="1">
+          <w:hyperlink w:anchor="_Toc182350645" w:history="1">
             <w:r>
               <w:rPr>
                 <w:rStyle w:val="Hyperlink"/>
@@ -642,7 +711,7 @@
                 <w:noProof/>
                 <w:webHidden/>
               </w:rPr>
-              <w:instrText xml:space="preserve"> PAGEREF _Toc182326114 \h </w:instrText>
+              <w:instrText xml:space="preserve"> PAGEREF _Toc182350645 \h </w:instrText>
             </w:r>
             <w:r>
               <w:rPr>
@@ -662,7 +731,7 @@
                 <w:noProof/>
                 <w:webHidden/>
               </w:rPr>
-              <w:t>3</w:t>
+              <w:t>4</w:t>
             </w:r>
             <w:r>
               <w:rPr>
@@ -683,7 +752,7 @@
               <w:noProof/>
             </w:rPr>
           </w:pPr>
-          <w:hyperlink w:anchor="_Toc182326115" w:history="1">
+          <w:hyperlink w:anchor="_Toc182350646" w:history="1">
             <w:r>
               <w:rPr>
                 <w:rStyle w:val="Hyperlink"/>
@@ -710,7 +779,7 @@
                 <w:noProof/>
                 <w:webHidden/>
               </w:rPr>
-              <w:instrText xml:space="preserve"> PAGEREF _Toc182326115 \h </w:instrText>
+              <w:instrText xml:space="preserve"> PAGEREF _Toc182350646 \h </w:instrText>
             </w:r>
             <w:r>
               <w:rPr>
@@ -730,7 +799,7 @@
                 <w:noProof/>
                 <w:webHidden/>
               </w:rPr>
-              <w:t>3</w:t>
+              <w:t>4</w:t>
             </w:r>
             <w:r>
               <w:rPr>
@@ -751,7 +820,7 @@
               <w:noProof/>
             </w:rPr>
           </w:pPr>
-          <w:hyperlink w:anchor="_Toc182326116" w:history="1">
+          <w:hyperlink w:anchor="_Toc182350647" w:history="1">
             <w:r>
               <w:rPr>
                 <w:rStyle w:val="Hyperlink"/>
@@ -778,7 +847,7 @@
                 <w:noProof/>
                 <w:webHidden/>
               </w:rPr>
-              <w:instrText xml:space="preserve"> PAGEREF _Toc182326116 \h </w:instrText>
+              <w:instrText xml:space="preserve"> PAGEREF _Toc182350647 \h </w:instrText>
             </w:r>
             <w:r>
               <w:rPr>
@@ -798,7 +867,7 @@
                 <w:noProof/>
                 <w:webHidden/>
               </w:rPr>
-              <w:t>3</w:t>
+              <w:t>4</w:t>
             </w:r>
             <w:r>
               <w:rPr>
@@ -819,7 +888,7 @@
               <w:noProof/>
             </w:rPr>
           </w:pPr>
-          <w:hyperlink w:anchor="_Toc182326117" w:history="1">
+          <w:hyperlink w:anchor="_Toc182350648" w:history="1">
             <w:r>
               <w:rPr>
                 <w:rStyle w:val="Hyperlink"/>
@@ -846,7 +915,7 @@
                 <w:noProof/>
                 <w:webHidden/>
               </w:rPr>
-              <w:instrText xml:space="preserve"> PAGEREF _Toc182326117 \h </w:instrText>
+              <w:instrText xml:space="preserve"> PAGEREF _Toc182350648 \h </w:instrText>
             </w:r>
             <w:r>
               <w:rPr>
@@ -866,7 +935,7 @@
                 <w:noProof/>
                 <w:webHidden/>
               </w:rPr>
-              <w:t>3</w:t>
+              <w:t>4</w:t>
             </w:r>
             <w:r>
               <w:rPr>
@@ -887,7 +956,7 @@
               <w:noProof/>
             </w:rPr>
           </w:pPr>
-          <w:hyperlink w:anchor="_Toc182326118" w:history="1">
+          <w:hyperlink w:anchor="_Toc182350649" w:history="1">
             <w:r>
               <w:rPr>
                 <w:rStyle w:val="Hyperlink"/>
@@ -914,7 +983,7 @@
                 <w:noProof/>
                 <w:webHidden/>
               </w:rPr>
-              <w:instrText xml:space="preserve"> PAGEREF _Toc182326118 \h </w:instrText>
+              <w:instrText xml:space="preserve"> PAGEREF _Toc182350649 \h </w:instrText>
             </w:r>
             <w:r>
               <w:rPr>
@@ -934,7 +1003,7 @@
                 <w:noProof/>
                 <w:webHidden/>
               </w:rPr>
-              <w:t>3</w:t>
+              <w:t>4</w:t>
             </w:r>
             <w:r>
               <w:rPr>
@@ -955,7 +1024,7 @@
               <w:noProof/>
             </w:rPr>
           </w:pPr>
-          <w:hyperlink w:anchor="_Toc182326119" w:history="1">
+          <w:hyperlink w:anchor="_Toc182350650" w:history="1">
             <w:r>
               <w:rPr>
                 <w:rStyle w:val="Hyperlink"/>
@@ -982,7 +1051,7 @@
                 <w:noProof/>
                 <w:webHidden/>
               </w:rPr>
-              <w:instrText xml:space="preserve"> PAGEREF _Toc182326119 \h </w:instrText>
+              <w:instrText xml:space="preserve"> PAGEREF _Toc182350650 \h </w:instrText>
             </w:r>
             <w:r>
               <w:rPr>
@@ -1002,7 +1071,7 @@
                 <w:noProof/>
                 <w:webHidden/>
               </w:rPr>
-              <w:t>4</w:t>
+              <w:t>5</w:t>
             </w:r>
             <w:r>
               <w:rPr>
@@ -1023,7 +1092,7 @@
               <w:noProof/>
             </w:rPr>
           </w:pPr>
-          <w:hyperlink w:anchor="_Toc182326120" w:history="1">
+          <w:hyperlink w:anchor="_Toc182350651" w:history="1">
             <w:r>
               <w:rPr>
                 <w:rStyle w:val="Hyperlink"/>
@@ -1050,7 +1119,7 @@
                 <w:noProof/>
                 <w:webHidden/>
               </w:rPr>
-              <w:instrText xml:space="preserve"> PAGEREF _Toc182326120 \h </w:instrText>
+              <w:instrText xml:space="preserve"> PAGEREF _Toc182350651 \h </w:instrText>
             </w:r>
             <w:r>
               <w:rPr>
@@ -1070,7 +1139,7 @@
                 <w:noProof/>
                 <w:webHidden/>
               </w:rPr>
-              <w:t>4</w:t>
+              <w:t>5</w:t>
             </w:r>
             <w:r>
               <w:rPr>
@@ -1091,7 +1160,7 @@
               <w:noProof/>
             </w:rPr>
           </w:pPr>
-          <w:hyperlink w:anchor="_Toc182326121" w:history="1">
+          <w:hyperlink w:anchor="_Toc182350652" w:history="1">
             <w:r>
               <w:rPr>
                 <w:rStyle w:val="Hyperlink"/>
@@ -1118,7 +1187,7 @@
                 <w:noProof/>
                 <w:webHidden/>
               </w:rPr>
-              <w:instrText xml:space="preserve"> PAGEREF _Toc182326121 \h </w:instrText>
+              <w:instrText xml:space="preserve"> PAGEREF _Toc182350652 \h </w:instrText>
             </w:r>
             <w:r>
               <w:rPr>
@@ -1138,7 +1207,7 @@
                 <w:noProof/>
                 <w:webHidden/>
               </w:rPr>
-              <w:t>4</w:t>
+              <w:t>5</w:t>
             </w:r>
             <w:r>
               <w:rPr>
@@ -1159,7 +1228,7 @@
               <w:noProof/>
             </w:rPr>
           </w:pPr>
-          <w:hyperlink w:anchor="_Toc182326122" w:history="1">
+          <w:hyperlink w:anchor="_Toc182350653" w:history="1">
             <w:r>
               <w:rPr>
                 <w:rStyle w:val="Hyperlink"/>
@@ -1186,7 +1255,7 @@
                 <w:noProof/>
                 <w:webHidden/>
               </w:rPr>
-              <w:instrText xml:space="preserve"> PAGEREF _Toc182326122 \h </w:instrText>
+              <w:instrText xml:space="preserve"> PAGEREF _Toc182350653 \h </w:instrText>
             </w:r>
             <w:r>
               <w:rPr>
@@ -1206,7 +1275,7 @@
                 <w:noProof/>
                 <w:webHidden/>
               </w:rPr>
-              <w:t>5</w:t>
+              <w:t>6</w:t>
             </w:r>
             <w:r>
               <w:rPr>
@@ -1227,7 +1296,7 @@
               <w:noProof/>
             </w:rPr>
           </w:pPr>
-          <w:hyperlink w:anchor="_Toc182326123" w:history="1">
+          <w:hyperlink w:anchor="_Toc182350654" w:history="1">
             <w:r>
               <w:rPr>
                 <w:rStyle w:val="Hyperlink"/>
@@ -1254,7 +1323,7 @@
                 <w:noProof/>
                 <w:webHidden/>
               </w:rPr>
-              <w:instrText xml:space="preserve"> PAGEREF _Toc182326123 \h </w:instrText>
+              <w:instrText xml:space="preserve"> PAGEREF _Toc182350654 \h </w:instrText>
             </w:r>
             <w:r>
               <w:rPr>
@@ -1274,7 +1343,7 @@
                 <w:noProof/>
                 <w:webHidden/>
               </w:rPr>
-              <w:t>5</w:t>
+              <w:t>6</w:t>
             </w:r>
             <w:r>
               <w:rPr>
@@ -1295,7 +1364,7 @@
               <w:noProof/>
             </w:rPr>
           </w:pPr>
-          <w:hyperlink w:anchor="_Toc182326124" w:history="1">
+          <w:hyperlink w:anchor="_Toc182350655" w:history="1">
             <w:r>
               <w:rPr>
                 <w:rStyle w:val="Hyperlink"/>
@@ -1322,7 +1391,7 @@
                 <w:noProof/>
                 <w:webHidden/>
               </w:rPr>
-              <w:instrText xml:space="preserve"> PAGEREF _Toc182326124 \h </w:instrText>
+              <w:instrText xml:space="preserve"> PAGEREF _Toc182350655 \h </w:instrText>
             </w:r>
             <w:r>
               <w:rPr>
@@ -1342,7 +1411,7 @@
                 <w:noProof/>
                 <w:webHidden/>
               </w:rPr>
-              <w:t>5</w:t>
+              <w:t>6</w:t>
             </w:r>
             <w:r>
               <w:rPr>
@@ -1363,7 +1432,7 @@
               <w:noProof/>
             </w:rPr>
           </w:pPr>
-          <w:hyperlink w:anchor="_Toc182326125" w:history="1">
+          <w:hyperlink w:anchor="_Toc182350656" w:history="1">
             <w:r>
               <w:rPr>
                 <w:rStyle w:val="Hyperlink"/>
@@ -1390,7 +1459,7 @@
                 <w:noProof/>
                 <w:webHidden/>
               </w:rPr>
-              <w:instrText xml:space="preserve"> PAGEREF _Toc182326125 \h </w:instrText>
+              <w:instrText xml:space="preserve"> PAGEREF _Toc182350656 \h </w:instrText>
             </w:r>
             <w:r>
               <w:rPr>
@@ -1410,7 +1479,7 @@
                 <w:noProof/>
                 <w:webHidden/>
               </w:rPr>
-              <w:t>6</w:t>
+              <w:t>7</w:t>
             </w:r>
             <w:r>
               <w:rPr>
@@ -1431,7 +1500,7 @@
               <w:noProof/>
             </w:rPr>
           </w:pPr>
-          <w:hyperlink w:anchor="_Toc182326126" w:history="1">
+          <w:hyperlink w:anchor="_Toc182350657" w:history="1">
             <w:r>
               <w:rPr>
                 <w:rStyle w:val="Hyperlink"/>
@@ -1458,7 +1527,7 @@
                 <w:noProof/>
                 <w:webHidden/>
               </w:rPr>
-              <w:instrText xml:space="preserve"> PAGEREF _Toc182326126 \h </w:instrText>
+              <w:instrText xml:space="preserve"> PAGEREF _Toc182350657 \h </w:instrText>
             </w:r>
             <w:r>
               <w:rPr>
@@ -1478,7 +1547,7 @@
                 <w:noProof/>
                 <w:webHidden/>
               </w:rPr>
-              <w:t>6</w:t>
+              <w:t>7</w:t>
             </w:r>
             <w:r>
               <w:rPr>
@@ -1499,7 +1568,7 @@
               <w:noProof/>
             </w:rPr>
           </w:pPr>
-          <w:hyperlink w:anchor="_Toc182326127" w:history="1">
+          <w:hyperlink w:anchor="_Toc182350658" w:history="1">
             <w:r>
               <w:rPr>
                 <w:rStyle w:val="Hyperlink"/>
@@ -1526,7 +1595,7 @@
                 <w:noProof/>
                 <w:webHidden/>
               </w:rPr>
-              <w:instrText xml:space="preserve"> PAGEREF _Toc182326127 \h </w:instrText>
+              <w:instrText xml:space="preserve"> PAGEREF _Toc182350658 \h </w:instrText>
             </w:r>
             <w:r>
               <w:rPr>
@@ -1546,7 +1615,7 @@
                 <w:noProof/>
                 <w:webHidden/>
               </w:rPr>
-              <w:t>6</w:t>
+              <w:t>7</w:t>
             </w:r>
             <w:r>
               <w:rPr>
@@ -1578,7 +1647,7 @@
       <w:pPr>
         <w:pStyle w:val="Heading1"/>
       </w:pPr>
-      <w:bookmarkStart w:id="0" w:name="_Toc182326106"/>
+      <w:bookmarkStart w:id="0" w:name="_Toc182350637"/>
       <w:r>
         <w:lastRenderedPageBreak/>
         <w:t>Introduction</w:t>
@@ -1592,7 +1661,7 @@
       <w:pPr>
         <w:pStyle w:val="Heading2"/>
       </w:pPr>
-      <w:bookmarkStart w:id="1" w:name="_Toc182326107"/>
+      <w:bookmarkStart w:id="1" w:name="_Toc182350638"/>
       <w:r>
         <w:t>Game summary</w:t>
       </w:r>
@@ -1608,7 +1677,7 @@
       <w:pPr>
         <w:pStyle w:val="Heading2"/>
       </w:pPr>
-      <w:bookmarkStart w:id="2" w:name="_Toc182326108"/>
+      <w:bookmarkStart w:id="2" w:name="_Toc182350639"/>
       <w:r>
         <w:t>Inspiration</w:t>
       </w:r>
@@ -1632,7 +1701,7 @@
       <w:pPr>
         <w:pStyle w:val="Heading2"/>
       </w:pPr>
-      <w:bookmarkStart w:id="3" w:name="_Toc182326109"/>
+      <w:bookmarkStart w:id="3" w:name="_Toc182350640"/>
       <w:r>
         <w:t>Player Experience</w:t>
       </w:r>
@@ -1644,7 +1713,7 @@
       <w:pPr>
         <w:pStyle w:val="Heading2"/>
       </w:pPr>
-      <w:bookmarkStart w:id="4" w:name="_Toc182326110"/>
+      <w:bookmarkStart w:id="4" w:name="_Toc182350641"/>
       <w:r>
         <w:t>Platform</w:t>
       </w:r>
@@ -1660,7 +1729,7 @@
       <w:pPr>
         <w:pStyle w:val="Heading2"/>
       </w:pPr>
-      <w:bookmarkStart w:id="5" w:name="_Toc182326111"/>
+      <w:bookmarkStart w:id="5" w:name="_Toc182350642"/>
       <w:r>
         <w:t>Development Software</w:t>
       </w:r>
@@ -1689,7 +1758,7 @@
       <w:pPr>
         <w:pStyle w:val="Heading2"/>
       </w:pPr>
-      <w:bookmarkStart w:id="6" w:name="_Toc182326112"/>
+      <w:bookmarkStart w:id="6" w:name="_Toc182350643"/>
       <w:r>
         <w:t>Genre</w:t>
       </w:r>
@@ -1705,7 +1774,7 @@
       <w:pPr>
         <w:pStyle w:val="Heading2"/>
       </w:pPr>
-      <w:bookmarkStart w:id="7" w:name="_Toc182326113"/>
+      <w:bookmarkStart w:id="7" w:name="_Toc182350644"/>
       <w:r>
         <w:t>Target Audience</w:t>
       </w:r>
@@ -1723,7 +1792,7 @@
       <w:pPr>
         <w:pStyle w:val="Heading1"/>
       </w:pPr>
-      <w:bookmarkStart w:id="8" w:name="_Toc182326114"/>
+      <w:bookmarkStart w:id="8" w:name="_Toc182350645"/>
       <w:r>
         <w:lastRenderedPageBreak/>
         <w:t>Concept</w:t>
@@ -1734,7 +1803,7 @@
       <w:pPr>
         <w:pStyle w:val="Heading2"/>
       </w:pPr>
-      <w:bookmarkStart w:id="9" w:name="_Toc182326115"/>
+      <w:bookmarkStart w:id="9" w:name="_Toc182350646"/>
       <w:r>
         <w:t>Gameplay Overview</w:t>
       </w:r>
@@ -1750,7 +1819,7 @@
       <w:pPr>
         <w:pStyle w:val="Heading2"/>
       </w:pPr>
-      <w:bookmarkStart w:id="10" w:name="_Toc182326116"/>
+      <w:bookmarkStart w:id="10" w:name="_Toc182350647"/>
       <w:r>
         <w:t>Theme Interpretation</w:t>
       </w:r>
@@ -1786,7 +1855,7 @@
           <w:szCs w:val="24"/>
         </w:rPr>
       </w:pPr>
-      <w:bookmarkStart w:id="11" w:name="_Toc182326117"/>
+      <w:bookmarkStart w:id="11" w:name="_Toc182350648"/>
       <w:r>
         <w:t>Primary Mechanics</w:t>
       </w:r>
@@ -1856,7 +1925,7 @@
       <w:pPr>
         <w:pStyle w:val="Heading2"/>
       </w:pPr>
-      <w:bookmarkStart w:id="12" w:name="_Toc182326118"/>
+      <w:bookmarkStart w:id="12" w:name="_Toc182350649"/>
       <w:r>
         <w:t>Secondary Mechanics</w:t>
       </w:r>
@@ -1932,7 +2001,7 @@
       <w:pPr>
         <w:pStyle w:val="Heading1"/>
       </w:pPr>
-      <w:bookmarkStart w:id="13" w:name="_Toc182326119"/>
+      <w:bookmarkStart w:id="13" w:name="_Toc182350650"/>
       <w:r>
         <w:lastRenderedPageBreak/>
         <w:t>Art</w:t>
@@ -1943,7 +2012,7 @@
       <w:pPr>
         <w:pStyle w:val="Heading2"/>
       </w:pPr>
-      <w:bookmarkStart w:id="14" w:name="_Toc182326120"/>
+      <w:bookmarkStart w:id="14" w:name="_Toc182350651"/>
       <w:r>
         <w:t>Theme Interpretation</w:t>
       </w:r>
@@ -1962,7 +2031,7 @@
       <w:pPr>
         <w:pStyle w:val="Heading2"/>
       </w:pPr>
-      <w:bookmarkStart w:id="15" w:name="_Toc182326121"/>
+      <w:bookmarkStart w:id="15" w:name="_Toc182350652"/>
       <w:r>
         <w:t>Design</w:t>
       </w:r>
@@ -1980,7 +2049,7 @@
       <w:pPr>
         <w:pStyle w:val="Heading1"/>
       </w:pPr>
-      <w:bookmarkStart w:id="16" w:name="_Toc182326122"/>
+      <w:bookmarkStart w:id="16" w:name="_Toc182350653"/>
       <w:r>
         <w:lastRenderedPageBreak/>
         <w:t>Audio</w:t>
@@ -1991,7 +2060,7 @@
       <w:pPr>
         <w:pStyle w:val="Heading2"/>
       </w:pPr>
-      <w:bookmarkStart w:id="17" w:name="_Toc182326123"/>
+      <w:bookmarkStart w:id="17" w:name="_Toc182350654"/>
       <w:r>
         <w:t>Music</w:t>
       </w:r>
@@ -2040,7 +2109,7 @@
       <w:pPr>
         <w:pStyle w:val="Heading2"/>
       </w:pPr>
-      <w:bookmarkStart w:id="18" w:name="_Toc182326124"/>
+      <w:bookmarkStart w:id="18" w:name="_Toc182350655"/>
       <w:r>
         <w:t>Sound Effects</w:t>
       </w:r>
@@ -2067,7 +2136,7 @@
       <w:pPr>
         <w:pStyle w:val="Heading1"/>
       </w:pPr>
-      <w:bookmarkStart w:id="19" w:name="_Toc182326125"/>
+      <w:bookmarkStart w:id="19" w:name="_Toc182350656"/>
       <w:r>
         <w:lastRenderedPageBreak/>
         <w:t>Game Experience</w:t>
@@ -2081,7 +2150,7 @@
       <w:pPr>
         <w:pStyle w:val="Heading2"/>
       </w:pPr>
-      <w:bookmarkStart w:id="20" w:name="_Toc182326126"/>
+      <w:bookmarkStart w:id="20" w:name="_Toc182350657"/>
       <w:r>
         <w:t>UI</w:t>
       </w:r>
@@ -2101,7 +2170,7 @@
       <w:pPr>
         <w:pStyle w:val="Heading2"/>
       </w:pPr>
-      <w:bookmarkStart w:id="21" w:name="_Toc182326127"/>
+      <w:bookmarkStart w:id="21" w:name="_Toc182350658"/>
       <w:r>
         <w:t>Controls</w:t>
       </w:r>
@@ -2129,7 +2198,12 @@
         <w:br w:type="page"/>
       </w:r>
     </w:p>
-    <w:p/>
+    <w:p>
+      <w:r>
+        <w:lastRenderedPageBreak/>
+        <w:t>This booklet is the property of ME</w:t>
+      </w:r>
+    </w:p>
     <w:sectPr>
       <w:headerReference w:type="even" r:id="rId7"/>
       <w:headerReference w:type="default" r:id="rId8"/>

</xml_diff>

<commit_message>
Assets: Added OS and explorer assets
</commit_message>
<xml_diff>
--- a/doc/game.docx
+++ b/doc/game.docx
@@ -4,10 +4,7 @@
   <w:body>
     <w:p>
       <w:r>
-        <w:t xml:space="preserve">H </w:t>
-      </w:r>
-      <w:r>
-        <w:t xml:space="preserve">MINISTRY OF EDUCATION, SINGAPORE </w:t>
+        <w:t xml:space="preserve">H MINISTRY OF EDUCATION, SINGAPORE </w:t>
       </w:r>
     </w:p>
     <w:p>
@@ -1740,13 +1737,26 @@
         <w:t xml:space="preserve">Game: </w:t>
       </w:r>
       <w:r>
-        <w:t>C++17, CMake, SDL2</w:t>
-      </w:r>
-    </w:p>
-    <w:p>
-      <w:r>
-        <w:t>Art: Free stuff from itch.io, Aseprite</w:t>
-      </w:r>
+        <w:t xml:space="preserve">C++17, </w:t>
+      </w:r>
+      <w:proofErr w:type="spellStart"/>
+      <w:r>
+        <w:t>CMake</w:t>
+      </w:r>
+      <w:proofErr w:type="spellEnd"/>
+      <w:r>
+        <w:t>, SDL2</w:t>
+      </w:r>
+    </w:p>
+    <w:p>
+      <w:r>
+        <w:t xml:space="preserve">Art: Free stuff from itch.io, </w:t>
+      </w:r>
+      <w:proofErr w:type="spellStart"/>
+      <w:r>
+        <w:t>Aseprite</w:t>
+      </w:r>
+      <w:proofErr w:type="spellEnd"/>
     </w:p>
     <w:p>
       <w:r>
@@ -1811,7 +1821,15 @@
     </w:p>
     <w:p>
       <w:r>
-        <w:t xml:space="preserve">Player takes over main character after he passes away, and is expected to learn the routines of the main character. </w:t>
+        <w:t xml:space="preserve">Player takes over main character after he passes </w:t>
+      </w:r>
+      <w:proofErr w:type="gramStart"/>
+      <w:r>
+        <w:t>away, and</w:t>
+      </w:r>
+      <w:proofErr w:type="gramEnd"/>
+      <w:r>
+        <w:t xml:space="preserve"> is expected to learn the routines of the main character. </w:t>
       </w:r>
     </w:p>
     <w:p/>
@@ -1907,15 +1925,24 @@
           </w:tcPr>
           <w:p>
             <w:r>
-              <w:t>Point and Click</w:t>
-            </w:r>
+              <w:t xml:space="preserve">Point and </w:t>
+            </w:r>
+            <w:proofErr w:type="gramStart"/>
+            <w:r>
+              <w:t>Click</w:t>
+            </w:r>
+            <w:proofErr w:type="gramEnd"/>
           </w:p>
         </w:tc>
         <w:tc>
           <w:tcPr>
             <w:tcW w:w="5619" w:type="dxa"/>
           </w:tcPr>
-          <w:p/>
+          <w:p>
+            <w:r>
+              <w:t>Windows Explorer</w:t>
+            </w:r>
+          </w:p>
         </w:tc>
       </w:tr>
     </w:tbl>
@@ -1923,10 +1950,25 @@
     <w:p/>
     <w:p>
       <w:pPr>
-        <w:pStyle w:val="Heading2"/>
+        <w:keepNext/>
+        <w:keepLines/>
+        <w:spacing w:before="160" w:after="80"/>
+        <w:outlineLvl w:val="1"/>
+        <w:rPr>
+          <w:rFonts w:asciiTheme="majorHAnsi" w:eastAsiaTheme="majorEastAsia" w:hAnsiTheme="majorHAnsi" w:cstheme="majorBidi"/>
+          <w:color w:val="0F4761" w:themeColor="accent1" w:themeShade="BF"/>
+          <w:sz w:val="32"/>
+          <w:szCs w:val="32"/>
+        </w:rPr>
       </w:pPr>
       <w:bookmarkStart w:id="12" w:name="_Toc182350649"/>
       <w:r>
+        <w:rPr>
+          <w:rFonts w:asciiTheme="majorHAnsi" w:eastAsiaTheme="majorEastAsia" w:hAnsiTheme="majorHAnsi" w:cstheme="majorBidi"/>
+          <w:color w:val="0F4761" w:themeColor="accent1" w:themeShade="BF"/>
+          <w:sz w:val="32"/>
+          <w:szCs w:val="32"/>
+        </w:rPr>
         <w:t>Secondary Mechanics</w:t>
       </w:r>
       <w:bookmarkEnd w:id="12"/>
@@ -1948,6 +1990,9 @@
             <w:shd w:val="clear" w:color="auto" w:fill="BFBFBF" w:themeFill="background1" w:themeFillShade="BF"/>
           </w:tcPr>
           <w:p>
+            <w:pPr>
+              <w:spacing w:after="160" w:line="278" w:lineRule="auto"/>
+            </w:pPr>
             <w:r>
               <w:t xml:space="preserve">Mechanic </w:t>
             </w:r>
@@ -1959,6 +2004,9 @@
             <w:shd w:val="clear" w:color="auto" w:fill="BFBFBF" w:themeFill="background1" w:themeFillShade="BF"/>
           </w:tcPr>
           <w:p>
+            <w:pPr>
+              <w:spacing w:after="160" w:line="278" w:lineRule="auto"/>
+            </w:pPr>
             <w:r>
               <w:t>Example</w:t>
             </w:r>
@@ -1971,11 +2019,11 @@
             <w:tcW w:w="3397" w:type="dxa"/>
           </w:tcPr>
           <w:p>
-            <w:r>
-              <w:t>The Beginner’s Guide style text</w:t>
-            </w:r>
-            <w:r>
-              <w:t xml:space="preserve"> for conversations </w:t>
+            <w:pPr>
+              <w:spacing w:after="160" w:line="278" w:lineRule="auto"/>
+            </w:pPr>
+            <w:r>
+              <w:t xml:space="preserve">The Beginner’s Guide style text for conversations </w:t>
             </w:r>
           </w:p>
         </w:tc>
@@ -1983,16 +2031,35 @@
           <w:tcPr>
             <w:tcW w:w="5619" w:type="dxa"/>
           </w:tcPr>
-          <w:p/>
+          <w:p>
+            <w:pPr>
+              <w:spacing w:after="160" w:line="278" w:lineRule="auto"/>
+            </w:pPr>
+            <w:r>
+              <w:t>The Beginner’s Guide</w:t>
+            </w:r>
+          </w:p>
         </w:tc>
       </w:tr>
     </w:tbl>
+    <w:p/>
+    <w:p/>
     <w:p>
       <w:pPr>
-        <w:pBdr>
-          <w:bottom w:val="single" w:sz="4" w:space="1" w:color="auto"/>
-        </w:pBdr>
+        <w:pStyle w:val="Heading2"/>
       </w:pPr>
+      <w:r>
+        <w:t>Story Summary</w:t>
+      </w:r>
+    </w:p>
+    <w:p>
+      <w:r>
+        <w:t xml:space="preserve">The player downloads information from a cloud storage service. The input is the user’s diary,  </w:t>
+      </w:r>
+      <w:bookmarkStart w:id="13" w:name="_Toc182350650"/>
+    </w:p>
+    <w:p/>
+    <w:p>
       <w:r>
         <w:br w:type="page"/>
       </w:r>
@@ -2001,7 +2068,6 @@
       <w:pPr>
         <w:pStyle w:val="Heading1"/>
       </w:pPr>
-      <w:bookmarkStart w:id="13" w:name="_Toc182350650"/>
       <w:r>
         <w:lastRenderedPageBreak/>
         <w:t>Art</w:t>
@@ -2023,7 +2089,7 @@
     </w:p>
     <w:p>
       <w:r>
-        <w:t xml:space="preserve">Good question. Why would I know? </w:t>
+        <w:t>Honestly, none. I just drew it in whatever way I knew how to</w:t>
       </w:r>
     </w:p>
     <w:p/>
@@ -2089,7 +2155,15 @@
         <w:t xml:space="preserve">(AZALI, please compose something </w:t>
       </w:r>
       <w:r>
-        <w:t xml:space="preserve">soft and loopable between </w:t>
+        <w:t xml:space="preserve">soft and </w:t>
+      </w:r>
+      <w:proofErr w:type="spellStart"/>
+      <w:r>
+        <w:t>loopable</w:t>
+      </w:r>
+      <w:proofErr w:type="spellEnd"/>
+      <w:r>
+        <w:t xml:space="preserve"> between </w:t>
       </w:r>
       <w:r>
         <w:t>now and December 20</w:t>
@@ -2977,7 +3051,6 @@
   <w:style w:type="character" w:default="1" w:styleId="DefaultParagraphFont">
     <w:name w:val="Default Paragraph Font"/>
     <w:uiPriority w:val="1"/>
-    <w:semiHidden/>
     <w:unhideWhenUsed/>
   </w:style>
   <w:style w:type="table" w:default="1" w:styleId="TableNormal">

</xml_diff>